<commit_message>
add tours and proforma description for algB
</commit_message>
<xml_diff>
--- a/qrgk42/AISearchProforma.docx
+++ b/qrgk42/AISearchProforma.docx
@@ -1,6 +1,6 @@
 
 <file path=word/document.xml><?xml version="1.0" encoding="utf-8"?>
-<w:document xmlns:wpc="http://schemas.microsoft.com/office/word/2010/wordprocessingCanvas" xmlns:mc="http://schemas.openxmlformats.org/markup-compatibility/2006" xmlns:o="urn:schemas-microsoft-com:office:office" xmlns:r="http://schemas.openxmlformats.org/officeDocument/2006/relationships" xmlns:m="http://schemas.openxmlformats.org/officeDocument/2006/math" xmlns:v="urn:schemas-microsoft-com:vml" xmlns:wp14="http://schemas.microsoft.com/office/word/2010/wordprocessingDrawing" xmlns:wp="http://schemas.openxmlformats.org/drawingml/2006/wordprocessingDrawing" xmlns:w10="urn:schemas-microsoft-com:office:word" xmlns:w="http://schemas.openxmlformats.org/wordprocessingml/2006/main" xmlns:w14="http://schemas.microsoft.com/office/word/2010/wordml" xmlns:w15="http://schemas.microsoft.com/office/word/2012/wordml" xmlns:wpg="http://schemas.microsoft.com/office/word/2010/wordprocessingGroup" xmlns:wpi="http://schemas.microsoft.com/office/word/2010/wordprocessingInk" xmlns:wne="http://schemas.microsoft.com/office/word/2006/wordml" xmlns:wps="http://schemas.microsoft.com/office/word/2010/wordprocessingShape" mc:Ignorable="w14 w15 wp14">
+<w:document xmlns:wpc="http://schemas.microsoft.com/office/word/2010/wordprocessingCanvas" xmlns:cx="http://schemas.microsoft.com/office/drawing/2014/chartex" xmlns:cx1="http://schemas.microsoft.com/office/drawing/2015/9/8/chartex" xmlns:cx2="http://schemas.microsoft.com/office/drawing/2015/10/21/chartex" xmlns:cx3="http://schemas.microsoft.com/office/drawing/2016/5/9/chartex" xmlns:cx4="http://schemas.microsoft.com/office/drawing/2016/5/10/chartex" xmlns:cx5="http://schemas.microsoft.com/office/drawing/2016/5/11/chartex" xmlns:cx6="http://schemas.microsoft.com/office/drawing/2016/5/12/chartex" xmlns:cx7="http://schemas.microsoft.com/office/drawing/2016/5/13/chartex" xmlns:cx8="http://schemas.microsoft.com/office/drawing/2016/5/14/chartex" xmlns:mc="http://schemas.openxmlformats.org/markup-compatibility/2006" xmlns:aink="http://schemas.microsoft.com/office/drawing/2016/ink" xmlns:am3d="http://schemas.microsoft.com/office/drawing/2017/model3d" xmlns:o="urn:schemas-microsoft-com:office:office" xmlns:r="http://schemas.openxmlformats.org/officeDocument/2006/relationships" xmlns:m="http://schemas.openxmlformats.org/officeDocument/2006/math" xmlns:v="urn:schemas-microsoft-com:vml" xmlns:wp14="http://schemas.microsoft.com/office/word/2010/wordprocessingDrawing" xmlns:wp="http://schemas.openxmlformats.org/drawingml/2006/wordprocessingDrawing" xmlns:w10="urn:schemas-microsoft-com:office:word" xmlns:w="http://schemas.openxmlformats.org/wordprocessingml/2006/main" xmlns:w14="http://schemas.microsoft.com/office/word/2010/wordml" xmlns:w15="http://schemas.microsoft.com/office/word/2012/wordml" xmlns:w16cid="http://schemas.microsoft.com/office/word/2016/wordml/cid" xmlns:w16se="http://schemas.microsoft.com/office/word/2015/wordml/symex" xmlns:wpg="http://schemas.microsoft.com/office/word/2010/wordprocessingGroup" xmlns:wpi="http://schemas.microsoft.com/office/word/2010/wordprocessingInk" xmlns:wne="http://schemas.microsoft.com/office/word/2006/wordml" xmlns:wps="http://schemas.microsoft.com/office/word/2010/wordprocessingShape" mc:Ignorable="w14 w15 w16se w16cid wp14">
   <w:body>
     <w:p>
       <w:pPr>
@@ -16,12 +16,14 @@
         <w:t xml:space="preserve">: </w:t>
       </w:r>
       <w:r>
+        <w:t>Zac Robinson</w:t>
+      </w:r>
+      <w:r>
         <w:tab/>
-      </w:r>
-      <w:bookmarkStart w:id="0" w:name="_GoBack"/>
-      <w:bookmarkEnd w:id="0"/>
-      <w:r>
         <w:t xml:space="preserve">User-ID: </w:t>
+      </w:r>
+      <w:r>
+        <w:t>qrgk42</w:t>
       </w:r>
     </w:p>
     <w:p>
@@ -73,6 +75,9 @@
       <w:r>
         <w:t xml:space="preserve">B: </w:t>
       </w:r>
+      <w:r>
+        <w:t>A* Search</w:t>
+      </w:r>
     </w:p>
     <w:p>
       <w:pPr>
@@ -97,7 +102,7 @@
         <mc:AlternateContent>
           <mc:Choice Requires="wps">
             <w:drawing>
-              <wp:anchor distT="45720" distB="45720" distL="114300" distR="114300" simplePos="0" relativeHeight="251659264" behindDoc="0" locked="0" layoutInCell="1" allowOverlap="1">
+              <wp:anchor distT="45720" distB="45720" distL="114300" distR="114300" simplePos="0" relativeHeight="251659264" behindDoc="0" locked="0" layoutInCell="1" allowOverlap="1" wp14:anchorId="3B37DB11" wp14:editId="3B37DB12">
                 <wp:simplePos x="0" y="0"/>
                 <wp:positionH relativeFrom="margin">
                   <wp:align>right</wp:align>
@@ -157,21 +162,7 @@
                               <w:rPr>
                                 <w:i/>
                               </w:rPr>
-                              <w:t xml:space="preserve"> (</w:t>
-                            </w:r>
-                            <w:proofErr w:type="spellStart"/>
-                            <w:r>
-                              <w:rPr>
-                                <w:i/>
-                              </w:rPr>
-                              <w:t>Calabri</w:t>
-                            </w:r>
-                            <w:proofErr w:type="spellEnd"/>
-                            <w:r>
-                              <w:rPr>
-                                <w:i/>
-                              </w:rPr>
-                              <w:t>)</w:t>
+                              <w:t xml:space="preserve"> (Calabri)</w:t>
                             </w:r>
                             <w:r>
                               <w:rPr>
@@ -235,7 +226,7 @@
           </mc:Choice>
           <mc:Fallback>
             <w:pict>
-              <v:shapetype id="_x0000_t202" coordsize="21600,21600" o:spt="202" path="m,l,21600r21600,l21600,xe">
+              <v:shapetype w14:anchorId="3B37DB11" id="_x0000_t202" coordsize="21600,21600" o:spt="202" path="m,l,21600r21600,l21600,xe">
                 <v:stroke joinstyle="miter"/>
                 <v:path gradientshapeok="t" o:connecttype="rect"/>
               </v:shapetype>
@@ -259,21 +250,7 @@
                         <w:rPr>
                           <w:i/>
                         </w:rPr>
-                        <w:t xml:space="preserve"> (</w:t>
-                      </w:r>
-                      <w:proofErr w:type="spellStart"/>
-                      <w:r>
-                        <w:rPr>
-                          <w:i/>
-                        </w:rPr>
-                        <w:t>Calabri</w:t>
-                      </w:r>
-                      <w:proofErr w:type="spellEnd"/>
-                      <w:r>
-                        <w:rPr>
-                          <w:i/>
-                        </w:rPr>
-                        <w:t>)</w:t>
+                        <w:t xml:space="preserve"> (Calabri)</w:t>
                       </w:r>
                       <w:r>
                         <w:rPr>
@@ -362,7 +339,7 @@
         <mc:AlternateContent>
           <mc:Choice Requires="wps">
             <w:drawing>
-              <wp:anchor distT="45720" distB="45720" distL="114300" distR="114300" simplePos="0" relativeHeight="251661312" behindDoc="0" locked="0" layoutInCell="1" allowOverlap="1" wp14:anchorId="395F7EF3" wp14:editId="1F95F98F">
+              <wp:anchor distT="45720" distB="45720" distL="114300" distR="114300" simplePos="0" relativeHeight="251661312" behindDoc="0" locked="0" layoutInCell="1" allowOverlap="1" wp14:anchorId="3B37DB13" wp14:editId="3B37DB14">
                 <wp:simplePos x="0" y="0"/>
                 <wp:positionH relativeFrom="margin">
                   <wp:align>right</wp:align>
@@ -409,15 +386,419 @@
                             <w:pPr>
                               <w:ind w:right="43"/>
                               <w:rPr>
-                                <w:i/>
+                                <w:iCs/>
                               </w:rPr>
                             </w:pPr>
                             <w:r>
                               <w:rPr>
-                                <w:i/>
-                              </w:rPr>
-                              <w:t>Type here.</w:t>
-                            </w:r>
+                                <w:iCs/>
+                              </w:rPr>
+                              <w:t>The enhanced A* algorithm</w:t>
+                            </w:r>
+                            <w:r>
+                              <w:rPr>
+                                <w:iCs/>
+                              </w:rPr>
+                              <w:t xml:space="preserve"> adds the greedy completion distance to the heuristic value for each node</w:t>
+                            </w:r>
+                            <w:r>
+                              <w:rPr>
+                                <w:iCs/>
+                              </w:rPr>
+                              <w:t>, which results in routes being found much faster</w:t>
+                            </w:r>
+                            <w:r>
+                              <w:rPr>
+                                <w:iCs/>
+                              </w:rPr>
+                              <w:t xml:space="preserve">; with this improvement, the A* search </w:t>
+                            </w:r>
+                            <w:r>
+                              <w:rPr>
+                                <w:iCs/>
+                              </w:rPr>
+                              <w:t xml:space="preserve">can </w:t>
+                            </w:r>
+                            <w:r>
+                              <w:rPr>
+                                <w:iCs/>
+                              </w:rPr>
+                              <w:t xml:space="preserve">find </w:t>
+                            </w:r>
+                            <w:r>
+                              <w:rPr>
+                                <w:iCs/>
+                              </w:rPr>
+                              <w:t>a tour for</w:t>
+                            </w:r>
+                            <w:r>
+                              <w:rPr>
+                                <w:iCs/>
+                              </w:rPr>
+                              <w:t xml:space="preserve"> smaller (≤100) city-sets</w:t>
+                            </w:r>
+                            <w:r>
+                              <w:rPr>
+                                <w:iCs/>
+                              </w:rPr>
+                              <w:t xml:space="preserve"> </w:t>
+                            </w:r>
+                            <w:r>
+                              <w:rPr>
+                                <w:iCs/>
+                              </w:rPr>
+                              <w:t xml:space="preserve">before the 110-second timer finishes and the </w:t>
+                            </w:r>
+                            <w:r>
+                              <w:rPr>
+                                <w:iCs/>
+                              </w:rPr>
+                              <w:t>rush algorithm kicks in</w:t>
+                            </w:r>
+                            <w:r>
+                              <w:rPr>
+                                <w:iCs/>
+                              </w:rPr>
+                              <w:t>.</w:t>
+                            </w:r>
+                          </w:p>
+                          <w:p>
+                            <w:pPr>
+                              <w:ind w:right="43"/>
+                              <w:rPr>
+                                <w:iCs/>
+                              </w:rPr>
+                            </w:pPr>
+                            <w:r>
+                              <w:rPr>
+                                <w:iCs/>
+                              </w:rPr>
+                              <w:t xml:space="preserve">Instead of a list, </w:t>
+                            </w:r>
+                            <w:r>
+                              <w:rPr>
+                                <w:iCs/>
+                              </w:rPr>
+                              <w:t>t</w:t>
+                            </w:r>
+                            <w:r>
+                              <w:rPr>
+                                <w:iCs/>
+                              </w:rPr>
+                              <w:t xml:space="preserve">he enhanced </w:t>
+                            </w:r>
+                            <w:r>
+                              <w:rPr>
+                                <w:iCs/>
+                              </w:rPr>
+                              <w:t xml:space="preserve">A* algorithm </w:t>
+                            </w:r>
+                            <w:r>
+                              <w:rPr>
+                                <w:iCs/>
+                              </w:rPr>
+                              <w:t xml:space="preserve">stores the fringe as a </w:t>
+                            </w:r>
+                            <w:r>
+                              <w:rPr>
+                                <w:iCs/>
+                              </w:rPr>
+                              <w:t>min-heap, sorted by (in order of descending priority)</w:t>
+                            </w:r>
+                            <w:r>
+                              <w:rPr>
+                                <w:iCs/>
+                              </w:rPr>
+                              <w:t>:</w:t>
+                            </w:r>
+                            <w:r>
+                              <w:rPr>
+                                <w:iCs/>
+                              </w:rPr>
+                              <w:t xml:space="preserve"> </w:t>
+                            </w:r>
+                            <w:r>
+                              <w:rPr>
+                                <w:iCs/>
+                              </w:rPr>
+                              <w:t>least</w:t>
+                            </w:r>
+                            <w:r>
+                              <w:rPr>
+                                <w:iCs/>
+                              </w:rPr>
+                              <w:t xml:space="preserve"> f(z), greatest depth, </w:t>
+                            </w:r>
+                            <w:r>
+                              <w:rPr>
+                                <w:iCs/>
+                              </w:rPr>
+                              <w:t>least list</w:t>
+                            </w:r>
+                            <w:r>
+                              <w:rPr>
+                                <w:iCs/>
+                              </w:rPr>
+                              <w:t xml:space="preserve"> as defined by Python</w:t>
+                            </w:r>
+                            <w:r>
+                              <w:rPr>
+                                <w:iCs/>
+                              </w:rPr>
+                              <w:t xml:space="preserve"> (</w:t>
+                            </w:r>
+                            <w:r>
+                              <w:rPr>
+                                <w:iCs/>
+                              </w:rPr>
+                              <w:t xml:space="preserve">example: </w:t>
+                            </w:r>
+                            <w:r>
+                              <w:rPr>
+                                <w:iCs/>
+                              </w:rPr>
+                              <w:t>[1,</w:t>
+                            </w:r>
+                            <w:r>
+                              <w:rPr>
+                                <w:iCs/>
+                              </w:rPr>
+                              <w:t>2,</w:t>
+                            </w:r>
+                            <w:r>
+                              <w:rPr>
+                                <w:iCs/>
+                              </w:rPr>
+                              <w:t>4</w:t>
+                            </w:r>
+                            <w:r>
+                              <w:rPr>
+                                <w:iCs/>
+                              </w:rPr>
+                              <w:t>] &lt; [1,3</w:t>
+                            </w:r>
+                            <w:r>
+                              <w:rPr>
+                                <w:iCs/>
+                              </w:rPr>
+                              <w:t>,4</w:t>
+                            </w:r>
+                            <w:r>
+                              <w:rPr>
+                                <w:iCs/>
+                              </w:rPr>
+                              <w:t>]</w:t>
+                            </w:r>
+                            <w:r>
+                              <w:rPr>
+                                <w:iCs/>
+                              </w:rPr>
+                              <w:t>)</w:t>
+                            </w:r>
+                            <w:r>
+                              <w:rPr>
+                                <w:iCs/>
+                              </w:rPr>
+                              <w:t xml:space="preserve">. </w:t>
+                            </w:r>
+                            <w:r>
+                              <w:rPr>
+                                <w:iCs/>
+                              </w:rPr>
+                              <w:t xml:space="preserve">This means that </w:t>
+                            </w:r>
+                            <w:r>
+                              <w:rPr>
+                                <w:iCs/>
+                              </w:rPr>
+                              <w:t>choosing the next node</w:t>
+                            </w:r>
+                            <w:r>
+                              <w:rPr>
+                                <w:iCs/>
+                              </w:rPr>
+                              <w:t xml:space="preserve"> </w:t>
+                            </w:r>
+                            <w:r>
+                              <w:rPr>
+                                <w:iCs/>
+                              </w:rPr>
+                              <w:t>on the fringe is significantly faster</w:t>
+                            </w:r>
+                            <w:r>
+                              <w:rPr>
+                                <w:iCs/>
+                              </w:rPr>
+                              <w:t>, as it just requires popping the first element of the heap.</w:t>
+                            </w:r>
+                          </w:p>
+                          <w:p>
+                            <w:pPr>
+                              <w:ind w:right="43"/>
+                              <w:rPr>
+                                <w:iCs/>
+                              </w:rPr>
+                            </w:pPr>
+                            <w:r>
+                              <w:rPr>
+                                <w:iCs/>
+                              </w:rPr>
+                              <w:t>The state for each node has been modified to now include the set of unvisited cities. This allows them to be iterated through faster without having to be recalculated each time.</w:t>
+                            </w:r>
+                          </w:p>
+                          <w:p>
+                            <w:pPr>
+                              <w:ind w:right="43"/>
+                              <w:rPr>
+                                <w:iCs/>
+                              </w:rPr>
+                            </w:pPr>
+                            <w:r>
+                              <w:rPr>
+                                <w:iCs/>
+                              </w:rPr>
+                              <w:t xml:space="preserve">The enhanced algorithm also includes </w:t>
+                            </w:r>
+                            <w:r>
+                              <w:rPr>
+                                <w:iCs/>
+                              </w:rPr>
+                              <w:t xml:space="preserve">several other </w:t>
+                            </w:r>
+                            <w:r>
+                              <w:rPr>
+                                <w:iCs/>
+                              </w:rPr>
+                              <w:t xml:space="preserve">smaller </w:t>
+                            </w:r>
+                            <w:r>
+                              <w:rPr>
+                                <w:iCs/>
+                              </w:rPr>
+                              <w:t xml:space="preserve">speed enhancements </w:t>
+                            </w:r>
+                            <w:r>
+                              <w:rPr>
+                                <w:iCs/>
+                              </w:rPr>
+                              <w:t xml:space="preserve">that </w:t>
+                            </w:r>
+                            <w:r>
+                              <w:rPr>
+                                <w:iCs/>
+                              </w:rPr>
+                              <w:t xml:space="preserve">were made </w:t>
+                            </w:r>
+                            <w:r>
+                              <w:rPr>
+                                <w:iCs/>
+                              </w:rPr>
+                              <w:t xml:space="preserve">possible due to the </w:t>
+                            </w:r>
+                            <w:r>
+                              <w:rPr>
+                                <w:iCs/>
+                              </w:rPr>
+                              <w:t>refactored data structures used</w:t>
+                            </w:r>
+                            <w:r>
+                              <w:rPr>
+                                <w:iCs/>
+                              </w:rPr>
+                              <w:t>.</w:t>
+                            </w:r>
+                            <w:r>
+                              <w:rPr>
+                                <w:iCs/>
+                              </w:rPr>
+                              <w:t xml:space="preserve"> </w:t>
+                            </w:r>
+                            <w:r>
+                              <w:rPr>
+                                <w:iCs/>
+                              </w:rPr>
+                              <w:t>A</w:t>
+                            </w:r>
+                            <w:r>
+                              <w:rPr>
+                                <w:iCs/>
+                              </w:rPr>
+                              <w:t xml:space="preserve">long with the </w:t>
+                            </w:r>
+                            <w:r>
+                              <w:rPr>
+                                <w:iCs/>
+                              </w:rPr>
+                              <w:t xml:space="preserve">previously </w:t>
+                            </w:r>
+                            <w:r>
+                              <w:rPr>
+                                <w:iCs/>
+                              </w:rPr>
+                              <w:t xml:space="preserve">described </w:t>
+                            </w:r>
+                            <w:r>
+                              <w:rPr>
+                                <w:iCs/>
+                              </w:rPr>
+                              <w:t xml:space="preserve">speed enhancements, </w:t>
+                            </w:r>
+                            <w:r>
+                              <w:rPr>
+                                <w:iCs/>
+                              </w:rPr>
+                              <w:t>th</w:t>
+                            </w:r>
+                            <w:r>
+                              <w:rPr>
+                                <w:iCs/>
+                              </w:rPr>
+                              <w:t>ese make the algorithm operate faster</w:t>
+                            </w:r>
+                            <w:r>
+                              <w:rPr>
+                                <w:iCs/>
+                              </w:rPr>
+                              <w:t>, meaning</w:t>
+                            </w:r>
+                            <w:r>
+                              <w:rPr>
+                                <w:iCs/>
+                              </w:rPr>
+                              <w:t xml:space="preserve"> the</w:t>
+                            </w:r>
+                            <w:r>
+                              <w:rPr>
+                                <w:iCs/>
+                              </w:rPr>
+                              <w:t xml:space="preserve"> </w:t>
+                            </w:r>
+                            <w:r>
+                              <w:rPr>
+                                <w:iCs/>
+                              </w:rPr>
+                              <w:t xml:space="preserve">rush algorithm </w:t>
+                            </w:r>
+                            <w:r>
+                              <w:rPr>
+                                <w:iCs/>
+                              </w:rPr>
+                              <w:t xml:space="preserve">will have a </w:t>
+                            </w:r>
+                            <w:r>
+                              <w:rPr>
+                                <w:iCs/>
+                              </w:rPr>
+                              <w:t>better optimal node to work on</w:t>
+                            </w:r>
+                            <w:r>
+                              <w:rPr>
+                                <w:iCs/>
+                              </w:rPr>
+                              <w:t xml:space="preserve"> if it is still needed.</w:t>
+                            </w:r>
+                            <w:bookmarkStart w:id="0" w:name="_GoBack"/>
+                            <w:bookmarkEnd w:id="0"/>
                           </w:p>
                         </w:txbxContent>
                       </wps:txbx>
@@ -438,22 +819,426 @@
           </mc:Choice>
           <mc:Fallback>
             <w:pict>
-              <v:shape w14:anchorId="395F7EF3" id="_x0000_s1027" type="#_x0000_t202" style="position:absolute;margin-left:398.55pt;margin-top:27.8pt;width:449.75pt;height:250pt;z-index:251661312;visibility:visible;mso-wrap-style:square;mso-width-percent:0;mso-height-percent:0;mso-wrap-distance-left:9pt;mso-wrap-distance-top:3.6pt;mso-wrap-distance-right:9pt;mso-wrap-distance-bottom:3.6pt;mso-position-horizontal:right;mso-position-horizontal-relative:margin;mso-position-vertical:absolute;mso-position-vertical-relative:text;mso-width-percent:0;mso-height-percent:0;mso-width-relative:margin;mso-height-relative:margin;v-text-anchor:top" o:gfxdata="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">
+              <v:shape w14:anchorId="3B37DB13" id="_x0000_s1027" type="#_x0000_t202" style="position:absolute;margin-left:398.55pt;margin-top:27.8pt;width:449.75pt;height:250pt;z-index:251661312;visibility:visible;mso-wrap-style:square;mso-width-percent:0;mso-height-percent:0;mso-wrap-distance-left:9pt;mso-wrap-distance-top:3.6pt;mso-wrap-distance-right:9pt;mso-wrap-distance-bottom:3.6pt;mso-position-horizontal:right;mso-position-horizontal-relative:margin;mso-position-vertical:absolute;mso-position-vertical-relative:text;mso-width-percent:0;mso-height-percent:0;mso-width-relative:margin;mso-height-relative:margin;v-text-anchor:top" o:gfxdata="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">
                 <v:textbox>
                   <w:txbxContent>
                     <w:p>
                       <w:pPr>
                         <w:ind w:right="43"/>
                         <w:rPr>
-                          <w:i/>
+                          <w:iCs/>
                         </w:rPr>
                       </w:pPr>
                       <w:r>
                         <w:rPr>
-                          <w:i/>
-                        </w:rPr>
-                        <w:t>Type here.</w:t>
-                      </w:r>
+                          <w:iCs/>
+                        </w:rPr>
+                        <w:t>The enhanced A* algorithm</w:t>
+                      </w:r>
+                      <w:r>
+                        <w:rPr>
+                          <w:iCs/>
+                        </w:rPr>
+                        <w:t xml:space="preserve"> adds the greedy completion distance to the heuristic value for each node</w:t>
+                      </w:r>
+                      <w:r>
+                        <w:rPr>
+                          <w:iCs/>
+                        </w:rPr>
+                        <w:t>, which results in routes being found much faster</w:t>
+                      </w:r>
+                      <w:r>
+                        <w:rPr>
+                          <w:iCs/>
+                        </w:rPr>
+                        <w:t xml:space="preserve">; with this improvement, the A* search </w:t>
+                      </w:r>
+                      <w:r>
+                        <w:rPr>
+                          <w:iCs/>
+                        </w:rPr>
+                        <w:t xml:space="preserve">can </w:t>
+                      </w:r>
+                      <w:r>
+                        <w:rPr>
+                          <w:iCs/>
+                        </w:rPr>
+                        <w:t xml:space="preserve">find </w:t>
+                      </w:r>
+                      <w:r>
+                        <w:rPr>
+                          <w:iCs/>
+                        </w:rPr>
+                        <w:t>a tour for</w:t>
+                      </w:r>
+                      <w:r>
+                        <w:rPr>
+                          <w:iCs/>
+                        </w:rPr>
+                        <w:t xml:space="preserve"> smaller (≤100) city-sets</w:t>
+                      </w:r>
+                      <w:r>
+                        <w:rPr>
+                          <w:iCs/>
+                        </w:rPr>
+                        <w:t xml:space="preserve"> </w:t>
+                      </w:r>
+                      <w:r>
+                        <w:rPr>
+                          <w:iCs/>
+                        </w:rPr>
+                        <w:t xml:space="preserve">before the 110-second timer finishes and the </w:t>
+                      </w:r>
+                      <w:r>
+                        <w:rPr>
+                          <w:iCs/>
+                        </w:rPr>
+                        <w:t>rush algorithm kicks in</w:t>
+                      </w:r>
+                      <w:r>
+                        <w:rPr>
+                          <w:iCs/>
+                        </w:rPr>
+                        <w:t>.</w:t>
+                      </w:r>
+                    </w:p>
+                    <w:p>
+                      <w:pPr>
+                        <w:ind w:right="43"/>
+                        <w:rPr>
+                          <w:iCs/>
+                        </w:rPr>
+                      </w:pPr>
+                      <w:r>
+                        <w:rPr>
+                          <w:iCs/>
+                        </w:rPr>
+                        <w:t xml:space="preserve">Instead of a list, </w:t>
+                      </w:r>
+                      <w:r>
+                        <w:rPr>
+                          <w:iCs/>
+                        </w:rPr>
+                        <w:t>t</w:t>
+                      </w:r>
+                      <w:r>
+                        <w:rPr>
+                          <w:iCs/>
+                        </w:rPr>
+                        <w:t xml:space="preserve">he enhanced </w:t>
+                      </w:r>
+                      <w:r>
+                        <w:rPr>
+                          <w:iCs/>
+                        </w:rPr>
+                        <w:t xml:space="preserve">A* algorithm </w:t>
+                      </w:r>
+                      <w:r>
+                        <w:rPr>
+                          <w:iCs/>
+                        </w:rPr>
+                        <w:t xml:space="preserve">stores the fringe as a </w:t>
+                      </w:r>
+                      <w:r>
+                        <w:rPr>
+                          <w:iCs/>
+                        </w:rPr>
+                        <w:t>min-heap, sorted by (in order of descending priority)</w:t>
+                      </w:r>
+                      <w:r>
+                        <w:rPr>
+                          <w:iCs/>
+                        </w:rPr>
+                        <w:t>:</w:t>
+                      </w:r>
+                      <w:r>
+                        <w:rPr>
+                          <w:iCs/>
+                        </w:rPr>
+                        <w:t xml:space="preserve"> </w:t>
+                      </w:r>
+                      <w:r>
+                        <w:rPr>
+                          <w:iCs/>
+                        </w:rPr>
+                        <w:t>least</w:t>
+                      </w:r>
+                      <w:r>
+                        <w:rPr>
+                          <w:iCs/>
+                        </w:rPr>
+                        <w:t xml:space="preserve"> f(z), greatest depth, </w:t>
+                      </w:r>
+                      <w:r>
+                        <w:rPr>
+                          <w:iCs/>
+                        </w:rPr>
+                        <w:t>least list</w:t>
+                      </w:r>
+                      <w:r>
+                        <w:rPr>
+                          <w:iCs/>
+                        </w:rPr>
+                        <w:t xml:space="preserve"> as defined by Python</w:t>
+                      </w:r>
+                      <w:r>
+                        <w:rPr>
+                          <w:iCs/>
+                        </w:rPr>
+                        <w:t xml:space="preserve"> (</w:t>
+                      </w:r>
+                      <w:r>
+                        <w:rPr>
+                          <w:iCs/>
+                        </w:rPr>
+                        <w:t xml:space="preserve">example: </w:t>
+                      </w:r>
+                      <w:r>
+                        <w:rPr>
+                          <w:iCs/>
+                        </w:rPr>
+                        <w:t>[1,</w:t>
+                      </w:r>
+                      <w:r>
+                        <w:rPr>
+                          <w:iCs/>
+                        </w:rPr>
+                        <w:t>2,</w:t>
+                      </w:r>
+                      <w:r>
+                        <w:rPr>
+                          <w:iCs/>
+                        </w:rPr>
+                        <w:t>4</w:t>
+                      </w:r>
+                      <w:r>
+                        <w:rPr>
+                          <w:iCs/>
+                        </w:rPr>
+                        <w:t>] &lt; [1,3</w:t>
+                      </w:r>
+                      <w:r>
+                        <w:rPr>
+                          <w:iCs/>
+                        </w:rPr>
+                        <w:t>,4</w:t>
+                      </w:r>
+                      <w:r>
+                        <w:rPr>
+                          <w:iCs/>
+                        </w:rPr>
+                        <w:t>]</w:t>
+                      </w:r>
+                      <w:r>
+                        <w:rPr>
+                          <w:iCs/>
+                        </w:rPr>
+                        <w:t>)</w:t>
+                      </w:r>
+                      <w:r>
+                        <w:rPr>
+                          <w:iCs/>
+                        </w:rPr>
+                        <w:t xml:space="preserve">. </w:t>
+                      </w:r>
+                      <w:r>
+                        <w:rPr>
+                          <w:iCs/>
+                        </w:rPr>
+                        <w:t xml:space="preserve">This means that </w:t>
+                      </w:r>
+                      <w:r>
+                        <w:rPr>
+                          <w:iCs/>
+                        </w:rPr>
+                        <w:t>choosing the next node</w:t>
+                      </w:r>
+                      <w:r>
+                        <w:rPr>
+                          <w:iCs/>
+                        </w:rPr>
+                        <w:t xml:space="preserve"> </w:t>
+                      </w:r>
+                      <w:r>
+                        <w:rPr>
+                          <w:iCs/>
+                        </w:rPr>
+                        <w:t>on the fringe is significantly faster</w:t>
+                      </w:r>
+                      <w:r>
+                        <w:rPr>
+                          <w:iCs/>
+                        </w:rPr>
+                        <w:t>, as it just requires popping the first element of the heap.</w:t>
+                      </w:r>
+                    </w:p>
+                    <w:p>
+                      <w:pPr>
+                        <w:ind w:right="43"/>
+                        <w:rPr>
+                          <w:iCs/>
+                        </w:rPr>
+                      </w:pPr>
+                      <w:r>
+                        <w:rPr>
+                          <w:iCs/>
+                        </w:rPr>
+                        <w:t>The state for each node has been modified to now include the set of unvisited cities. This allows them to be iterated through faster without having to be recalculated each time.</w:t>
+                      </w:r>
+                    </w:p>
+                    <w:p>
+                      <w:pPr>
+                        <w:ind w:right="43"/>
+                        <w:rPr>
+                          <w:iCs/>
+                        </w:rPr>
+                      </w:pPr>
+                      <w:r>
+                        <w:rPr>
+                          <w:iCs/>
+                        </w:rPr>
+                        <w:t xml:space="preserve">The enhanced algorithm also includes </w:t>
+                      </w:r>
+                      <w:r>
+                        <w:rPr>
+                          <w:iCs/>
+                        </w:rPr>
+                        <w:t xml:space="preserve">several other </w:t>
+                      </w:r>
+                      <w:r>
+                        <w:rPr>
+                          <w:iCs/>
+                        </w:rPr>
+                        <w:t xml:space="preserve">smaller </w:t>
+                      </w:r>
+                      <w:r>
+                        <w:rPr>
+                          <w:iCs/>
+                        </w:rPr>
+                        <w:t xml:space="preserve">speed enhancements </w:t>
+                      </w:r>
+                      <w:r>
+                        <w:rPr>
+                          <w:iCs/>
+                        </w:rPr>
+                        <w:t xml:space="preserve">that </w:t>
+                      </w:r>
+                      <w:r>
+                        <w:rPr>
+                          <w:iCs/>
+                        </w:rPr>
+                        <w:t xml:space="preserve">were made </w:t>
+                      </w:r>
+                      <w:r>
+                        <w:rPr>
+                          <w:iCs/>
+                        </w:rPr>
+                        <w:t xml:space="preserve">possible due to the </w:t>
+                      </w:r>
+                      <w:r>
+                        <w:rPr>
+                          <w:iCs/>
+                        </w:rPr>
+                        <w:t>refactored data structures used</w:t>
+                      </w:r>
+                      <w:r>
+                        <w:rPr>
+                          <w:iCs/>
+                        </w:rPr>
+                        <w:t>.</w:t>
+                      </w:r>
+                      <w:r>
+                        <w:rPr>
+                          <w:iCs/>
+                        </w:rPr>
+                        <w:t xml:space="preserve"> </w:t>
+                      </w:r>
+                      <w:r>
+                        <w:rPr>
+                          <w:iCs/>
+                        </w:rPr>
+                        <w:t>A</w:t>
+                      </w:r>
+                      <w:r>
+                        <w:rPr>
+                          <w:iCs/>
+                        </w:rPr>
+                        <w:t xml:space="preserve">long with the </w:t>
+                      </w:r>
+                      <w:r>
+                        <w:rPr>
+                          <w:iCs/>
+                        </w:rPr>
+                        <w:t xml:space="preserve">previously </w:t>
+                      </w:r>
+                      <w:r>
+                        <w:rPr>
+                          <w:iCs/>
+                        </w:rPr>
+                        <w:t xml:space="preserve">described </w:t>
+                      </w:r>
+                      <w:r>
+                        <w:rPr>
+                          <w:iCs/>
+                        </w:rPr>
+                        <w:t xml:space="preserve">speed enhancements, </w:t>
+                      </w:r>
+                      <w:r>
+                        <w:rPr>
+                          <w:iCs/>
+                        </w:rPr>
+                        <w:t>th</w:t>
+                      </w:r>
+                      <w:r>
+                        <w:rPr>
+                          <w:iCs/>
+                        </w:rPr>
+                        <w:t>ese make the algorithm operate faster</w:t>
+                      </w:r>
+                      <w:r>
+                        <w:rPr>
+                          <w:iCs/>
+                        </w:rPr>
+                        <w:t>, meaning</w:t>
+                      </w:r>
+                      <w:r>
+                        <w:rPr>
+                          <w:iCs/>
+                        </w:rPr>
+                        <w:t xml:space="preserve"> the</w:t>
+                      </w:r>
+                      <w:r>
+                        <w:rPr>
+                          <w:iCs/>
+                        </w:rPr>
+                        <w:t xml:space="preserve"> </w:t>
+                      </w:r>
+                      <w:r>
+                        <w:rPr>
+                          <w:iCs/>
+                        </w:rPr>
+                        <w:t xml:space="preserve">rush algorithm </w:t>
+                      </w:r>
+                      <w:r>
+                        <w:rPr>
+                          <w:iCs/>
+                        </w:rPr>
+                        <w:t xml:space="preserve">will have a </w:t>
+                      </w:r>
+                      <w:r>
+                        <w:rPr>
+                          <w:iCs/>
+                        </w:rPr>
+                        <w:t>better optimal node to work on</w:t>
+                      </w:r>
+                      <w:r>
+                        <w:rPr>
+                          <w:iCs/>
+                        </w:rPr>
+                        <w:t xml:space="preserve"> if it is still needed.</w:t>
+                      </w:r>
+                      <w:bookmarkStart w:id="1" w:name="_GoBack"/>
+                      <w:bookmarkEnd w:id="1"/>
                     </w:p>
                   </w:txbxContent>
                 </v:textbox>
@@ -495,7 +1280,7 @@
 </file>
 
 <file path=word/styles.xml><?xml version="1.0" encoding="utf-8"?>
-<w:styles xmlns:mc="http://schemas.openxmlformats.org/markup-compatibility/2006" xmlns:r="http://schemas.openxmlformats.org/officeDocument/2006/relationships" xmlns:w="http://schemas.openxmlformats.org/wordprocessingml/2006/main" xmlns:w14="http://schemas.microsoft.com/office/word/2010/wordml" xmlns:w15="http://schemas.microsoft.com/office/word/2012/wordml" mc:Ignorable="w14 w15">
+<w:styles xmlns:mc="http://schemas.openxmlformats.org/markup-compatibility/2006" xmlns:r="http://schemas.openxmlformats.org/officeDocument/2006/relationships" xmlns:w="http://schemas.openxmlformats.org/wordprocessingml/2006/main" xmlns:w14="http://schemas.microsoft.com/office/word/2010/wordml" xmlns:w15="http://schemas.microsoft.com/office/word/2012/wordml" xmlns:w16cid="http://schemas.microsoft.com/office/word/2016/wordml/cid" xmlns:w16se="http://schemas.microsoft.com/office/word/2015/wordml/symex" mc:Ignorable="w14 w15 w16se w16cid">
   <w:docDefaults>
     <w:rPrDefault>
       <w:rPr>
@@ -511,7 +1296,7 @@
       </w:pPr>
     </w:pPrDefault>
   </w:docDefaults>
-  <w:latentStyles w:defLockedState="0" w:defUIPriority="99" w:defSemiHidden="0" w:defUnhideWhenUsed="0" w:defQFormat="0" w:count="371">
+  <w:latentStyles w:defLockedState="0" w:defUIPriority="99" w:defSemiHidden="0" w:defUnhideWhenUsed="0" w:defQFormat="0" w:count="376">
     <w:lsdException w:name="Normal" w:uiPriority="0" w:qFormat="1"/>
     <w:lsdException w:name="heading 1" w:uiPriority="9" w:qFormat="1"/>
     <w:lsdException w:name="heading 2" w:semiHidden="1" w:uiPriority="9" w:unhideWhenUsed="1" w:qFormat="1"/>
@@ -617,7 +1402,6 @@
     <w:lsdException w:name="HTML Sample" w:semiHidden="1" w:unhideWhenUsed="1"/>
     <w:lsdException w:name="HTML Typewriter" w:semiHidden="1" w:unhideWhenUsed="1"/>
     <w:lsdException w:name="HTML Variable" w:semiHidden="1" w:unhideWhenUsed="1"/>
-    <w:lsdException w:name="Normal Table" w:semiHidden="1" w:unhideWhenUsed="1"/>
     <w:lsdException w:name="annotation subject" w:semiHidden="1" w:unhideWhenUsed="1"/>
     <w:lsdException w:name="No List" w:semiHidden="1" w:unhideWhenUsed="1"/>
     <w:lsdException w:name="Outline List 1" w:semiHidden="1" w:unhideWhenUsed="1"/>
@@ -660,11 +1444,8 @@
     <w:lsdException w:name="Table Contemporary" w:semiHidden="1" w:unhideWhenUsed="1"/>
     <w:lsdException w:name="Table Elegant" w:semiHidden="1" w:unhideWhenUsed="1"/>
     <w:lsdException w:name="Table Professional" w:semiHidden="1" w:unhideWhenUsed="1"/>
-    <w:lsdException w:name="Table Subtle 1" w:semiHidden="1" w:unhideWhenUsed="1"/>
     <w:lsdException w:name="Table Subtle 2" w:semiHidden="1" w:unhideWhenUsed="1"/>
     <w:lsdException w:name="Table Web 1" w:semiHidden="1" w:unhideWhenUsed="1"/>
-    <w:lsdException w:name="Table Web 2" w:semiHidden="1" w:unhideWhenUsed="1"/>
-    <w:lsdException w:name="Table Web 3" w:semiHidden="1" w:unhideWhenUsed="1"/>
     <w:lsdException w:name="Balloon Text" w:semiHidden="1" w:unhideWhenUsed="1"/>
     <w:lsdException w:name="Table Grid" w:uiPriority="39"/>
     <w:lsdException w:name="Table Theme" w:semiHidden="1" w:unhideWhenUsed="1"/>
@@ -883,6 +1664,11 @@
     <w:lsdException w:name="List Table 5 Dark Accent 6" w:uiPriority="50"/>
     <w:lsdException w:name="List Table 6 Colorful Accent 6" w:uiPriority="51"/>
     <w:lsdException w:name="List Table 7 Colorful Accent 6" w:uiPriority="52"/>
+    <w:lsdException w:name="Mention" w:semiHidden="1" w:unhideWhenUsed="1"/>
+    <w:lsdException w:name="Smart Hyperlink" w:semiHidden="1" w:unhideWhenUsed="1"/>
+    <w:lsdException w:name="Hashtag" w:semiHidden="1" w:unhideWhenUsed="1"/>
+    <w:lsdException w:name="Unresolved Mention" w:semiHidden="1" w:unhideWhenUsed="1"/>
+    <w:lsdException w:name="Smart Link" w:semiHidden="1" w:unhideWhenUsed="1"/>
   </w:latentStyles>
   <w:style w:type="paragraph" w:default="1" w:styleId="Normal">
     <w:name w:val="Normal"/>

</xml_diff>

<commit_message>
add basic and enhanced hill climbing, and initial basic simulated annealing
</commit_message>
<xml_diff>
--- a/qrgk42/AISearchProforma.docx
+++ b/qrgk42/AISearchProforma.docx
@@ -332,6 +332,26 @@
         <w:spacing w:after="0" w:line="240" w:lineRule="auto"/>
       </w:pPr>
       <w:r>
+        <w:t>Description of enhancement of Algorithm</w:t>
+      </w:r>
+      <w:r>
+        <w:t xml:space="preserve"> </w:t>
+      </w:r>
+      <w:r>
+        <w:t>B</w:t>
+      </w:r>
+      <w:r>
+        <w:t>:</w:t>
+      </w:r>
+    </w:p>
+    <w:p>
+      <w:pPr>
+        <w:tabs>
+          <w:tab w:val="left" w:pos="6804"/>
+        </w:tabs>
+        <w:spacing w:after="0" w:line="240" w:lineRule="auto"/>
+      </w:pPr>
+      <w:r>
         <w:rPr>
           <w:noProof/>
           <w:lang w:eastAsia="en-GB"/>
@@ -339,16 +359,16 @@
         <mc:AlternateContent>
           <mc:Choice Requires="wps">
             <w:drawing>
-              <wp:anchor distT="45720" distB="45720" distL="114300" distR="114300" simplePos="0" relativeHeight="251661312" behindDoc="0" locked="0" layoutInCell="1" allowOverlap="1" wp14:anchorId="3B37DB13" wp14:editId="3B37DB14">
+              <wp:anchor distT="45720" distB="45720" distL="114300" distR="114300" simplePos="0" relativeHeight="251661312" behindDoc="0" locked="0" layoutInCell="1" allowOverlap="1" wp14:anchorId="3B37DB13" wp14:editId="602176B4">
                 <wp:simplePos x="0" y="0"/>
                 <wp:positionH relativeFrom="margin">
                   <wp:align>right</wp:align>
                 </wp:positionH>
                 <wp:positionV relativeFrom="paragraph">
-                  <wp:posOffset>353060</wp:posOffset>
+                  <wp:posOffset>102870</wp:posOffset>
                 </wp:positionV>
-                <wp:extent cx="5711825" cy="3175000"/>
-                <wp:effectExtent l="0" t="0" r="22225" b="25400"/>
+                <wp:extent cx="5711825" cy="3924300"/>
+                <wp:effectExtent l="0" t="0" r="22225" b="19050"/>
                 <wp:wrapSquare wrapText="bothSides"/>
                 <wp:docPr id="1" name="Text Box 2"/>
                 <wp:cNvGraphicFramePr>
@@ -363,7 +383,7 @@
                       <wps:spPr bwMode="auto">
                         <a:xfrm>
                           <a:off x="0" y="0"/>
-                          <a:ext cx="5711825" cy="3175000"/>
+                          <a:ext cx="5711825" cy="3924300"/>
                         </a:xfrm>
                         <a:prstGeom prst="rect">
                           <a:avLst/>
@@ -411,7 +431,21 @@
                               <w:rPr>
                                 <w:iCs/>
                               </w:rPr>
-                              <w:t xml:space="preserve">; with this improvement, the A* search </w:t>
+                              <w:t>; with this improvement</w:t>
+                            </w:r>
+                            <w:r>
+                              <w:rPr>
+                                <w:iCs/>
+                              </w:rPr>
+                              <w:t xml:space="preserve"> alone</w:t>
+                            </w:r>
+                            <w:bookmarkStart w:id="0" w:name="_GoBack"/>
+                            <w:bookmarkEnd w:id="0"/>
+                            <w:r>
+                              <w:rPr>
+                                <w:iCs/>
+                              </w:rPr>
+                              <w:t xml:space="preserve">, the A* search </w:t>
                             </w:r>
                             <w:r>
                               <w:rPr>
@@ -643,7 +677,79 @@
                               <w:rPr>
                                 <w:iCs/>
                               </w:rPr>
-                              <w:t>The state for each node has been modified to now include the set of unvisited cities. This allows them to be iterated through faster without having to be recalculated each time.</w:t>
+                              <w:t xml:space="preserve">Instead of starting with a </w:t>
+                            </w:r>
+                            <w:r>
+                              <w:rPr>
+                                <w:iCs/>
+                              </w:rPr>
+                              <w:t xml:space="preserve">single root node starting at a fixed city, </w:t>
+                            </w:r>
+                            <w:r>
+                              <w:rPr>
+                                <w:iCs/>
+                              </w:rPr>
+                              <w:t xml:space="preserve">the algorithm has been enhanced </w:t>
+                            </w:r>
+                            <w:r>
+                              <w:rPr>
+                                <w:iCs/>
+                              </w:rPr>
+                              <w:t xml:space="preserve">by starting with a fringe that contains </w:t>
+                            </w:r>
+                            <w:r>
+                              <w:rPr>
+                                <w:iCs/>
+                              </w:rPr>
+                              <w:t xml:space="preserve">one node for each </w:t>
+                            </w:r>
+                            <w:r>
+                              <w:rPr>
+                                <w:iCs/>
+                              </w:rPr>
+                              <w:t xml:space="preserve">possible starting city. </w:t>
+                            </w:r>
+                            <w:r>
+                              <w:rPr>
+                                <w:iCs/>
+                              </w:rPr>
+                              <w:t xml:space="preserve">The choice of starting city has a significant impact on </w:t>
+                            </w:r>
+                            <w:r>
+                              <w:rPr>
+                                <w:iCs/>
+                              </w:rPr>
+                              <w:t xml:space="preserve">the </w:t>
+                            </w:r>
+                            <w:r>
+                              <w:rPr>
+                                <w:iCs/>
+                              </w:rPr>
+                              <w:t>final tour length</w:t>
+                            </w:r>
+                            <w:r>
+                              <w:rPr>
+                                <w:iCs/>
+                              </w:rPr>
+                              <w:t xml:space="preserve">; </w:t>
+                            </w:r>
+                            <w:r>
+                              <w:rPr>
+                                <w:iCs/>
+                              </w:rPr>
+                              <w:t xml:space="preserve">adding the possibility to start at any city </w:t>
+                            </w:r>
+                            <w:r>
+                              <w:rPr>
+                                <w:iCs/>
+                              </w:rPr>
+                              <w:t>has allowed for much better tours</w:t>
+                            </w:r>
+                            <w:r>
+                              <w:rPr>
+                                <w:iCs/>
+                              </w:rPr>
+                              <w:t>.</w:t>
                             </w:r>
                           </w:p>
                           <w:p>
@@ -657,6 +763,20 @@
                               <w:rPr>
                                 <w:iCs/>
                               </w:rPr>
+                              <w:t>The state for each node has been modified to now include the set of unvisited cities. This allows them to be iterated through faster without having to be recalculated each time.</w:t>
+                            </w:r>
+                          </w:p>
+                          <w:p>
+                            <w:pPr>
+                              <w:ind w:right="43"/>
+                              <w:rPr>
+                                <w:iCs/>
+                              </w:rPr>
+                            </w:pPr>
+                            <w:r>
+                              <w:rPr>
+                                <w:iCs/>
+                              </w:rPr>
                               <w:t xml:space="preserve">The enhanced algorithm also includes </w:t>
                             </w:r>
                             <w:r>
@@ -797,8 +917,14 @@
                               </w:rPr>
                               <w:t xml:space="preserve"> if it is still needed.</w:t>
                             </w:r>
-                            <w:bookmarkStart w:id="0" w:name="_GoBack"/>
-                            <w:bookmarkEnd w:id="0"/>
+                          </w:p>
+                          <w:p>
+                            <w:pPr>
+                              <w:ind w:right="43"/>
+                              <w:rPr>
+                                <w:iCs/>
+                              </w:rPr>
+                            </w:pPr>
                           </w:p>
                         </w:txbxContent>
                       </wps:txbx>
@@ -819,7 +945,7 @@
           </mc:Choice>
           <mc:Fallback>
             <w:pict>
-              <v:shape w14:anchorId="3B37DB13" id="_x0000_s1027" type="#_x0000_t202" style="position:absolute;margin-left:398.55pt;margin-top:27.8pt;width:449.75pt;height:250pt;z-index:251661312;visibility:visible;mso-wrap-style:square;mso-width-percent:0;mso-height-percent:0;mso-wrap-distance-left:9pt;mso-wrap-distance-top:3.6pt;mso-wrap-distance-right:9pt;mso-wrap-distance-bottom:3.6pt;mso-position-horizontal:right;mso-position-horizontal-relative:margin;mso-position-vertical:absolute;mso-position-vertical-relative:text;mso-width-percent:0;mso-height-percent:0;mso-width-relative:margin;mso-height-relative:margin;v-text-anchor:top" o:gfxdata="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">
+              <v:shape w14:anchorId="3B37DB13" id="_x0000_s1027" type="#_x0000_t202" style="position:absolute;margin-left:398.55pt;margin-top:8.1pt;width:449.75pt;height:309pt;z-index:251661312;visibility:visible;mso-wrap-style:square;mso-width-percent:0;mso-height-percent:0;mso-wrap-distance-left:9pt;mso-wrap-distance-top:3.6pt;mso-wrap-distance-right:9pt;mso-wrap-distance-bottom:3.6pt;mso-position-horizontal:right;mso-position-horizontal-relative:margin;mso-position-vertical:absolute;mso-position-vertical-relative:text;mso-width-percent:0;mso-height-percent:0;mso-width-relative:margin;mso-height-relative:margin;v-text-anchor:top" o:gfxdata="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">
                 <v:textbox>
                   <w:txbxContent>
                     <w:p>
@@ -851,7 +977,21 @@
                         <w:rPr>
                           <w:iCs/>
                         </w:rPr>
-                        <w:t xml:space="preserve">; with this improvement, the A* search </w:t>
+                        <w:t>; with this improvement</w:t>
+                      </w:r>
+                      <w:r>
+                        <w:rPr>
+                          <w:iCs/>
+                        </w:rPr>
+                        <w:t xml:space="preserve"> alone</w:t>
+                      </w:r>
+                      <w:bookmarkStart w:id="1" w:name="_GoBack"/>
+                      <w:bookmarkEnd w:id="1"/>
+                      <w:r>
+                        <w:rPr>
+                          <w:iCs/>
+                        </w:rPr>
+                        <w:t xml:space="preserve">, the A* search </w:t>
                       </w:r>
                       <w:r>
                         <w:rPr>
@@ -1083,7 +1223,79 @@
                         <w:rPr>
                           <w:iCs/>
                         </w:rPr>
-                        <w:t>The state for each node has been modified to now include the set of unvisited cities. This allows them to be iterated through faster without having to be recalculated each time.</w:t>
+                        <w:t xml:space="preserve">Instead of starting with a </w:t>
+                      </w:r>
+                      <w:r>
+                        <w:rPr>
+                          <w:iCs/>
+                        </w:rPr>
+                        <w:t xml:space="preserve">single root node starting at a fixed city, </w:t>
+                      </w:r>
+                      <w:r>
+                        <w:rPr>
+                          <w:iCs/>
+                        </w:rPr>
+                        <w:t xml:space="preserve">the algorithm has been enhanced </w:t>
+                      </w:r>
+                      <w:r>
+                        <w:rPr>
+                          <w:iCs/>
+                        </w:rPr>
+                        <w:t xml:space="preserve">by starting with a fringe that contains </w:t>
+                      </w:r>
+                      <w:r>
+                        <w:rPr>
+                          <w:iCs/>
+                        </w:rPr>
+                        <w:t xml:space="preserve">one node for each </w:t>
+                      </w:r>
+                      <w:r>
+                        <w:rPr>
+                          <w:iCs/>
+                        </w:rPr>
+                        <w:t xml:space="preserve">possible starting city. </w:t>
+                      </w:r>
+                      <w:r>
+                        <w:rPr>
+                          <w:iCs/>
+                        </w:rPr>
+                        <w:t xml:space="preserve">The choice of starting city has a significant impact on </w:t>
+                      </w:r>
+                      <w:r>
+                        <w:rPr>
+                          <w:iCs/>
+                        </w:rPr>
+                        <w:t xml:space="preserve">the </w:t>
+                      </w:r>
+                      <w:r>
+                        <w:rPr>
+                          <w:iCs/>
+                        </w:rPr>
+                        <w:t>final tour length</w:t>
+                      </w:r>
+                      <w:r>
+                        <w:rPr>
+                          <w:iCs/>
+                        </w:rPr>
+                        <w:t xml:space="preserve">; </w:t>
+                      </w:r>
+                      <w:r>
+                        <w:rPr>
+                          <w:iCs/>
+                        </w:rPr>
+                        <w:t xml:space="preserve">adding the possibility to start at any city </w:t>
+                      </w:r>
+                      <w:r>
+                        <w:rPr>
+                          <w:iCs/>
+                        </w:rPr>
+                        <w:t>has allowed for much better tours</w:t>
+                      </w:r>
+                      <w:r>
+                        <w:rPr>
+                          <w:iCs/>
+                        </w:rPr>
+                        <w:t>.</w:t>
                       </w:r>
                     </w:p>
                     <w:p>
@@ -1097,6 +1309,20 @@
                         <w:rPr>
                           <w:iCs/>
                         </w:rPr>
+                        <w:t>The state for each node has been modified to now include the set of unvisited cities. This allows them to be iterated through faster without having to be recalculated each time.</w:t>
+                      </w:r>
+                    </w:p>
+                    <w:p>
+                      <w:pPr>
+                        <w:ind w:right="43"/>
+                        <w:rPr>
+                          <w:iCs/>
+                        </w:rPr>
+                      </w:pPr>
+                      <w:r>
+                        <w:rPr>
+                          <w:iCs/>
+                        </w:rPr>
                         <w:t xml:space="preserve">The enhanced algorithm also includes </w:t>
                       </w:r>
                       <w:r>
@@ -1237,8 +1463,14 @@
                         </w:rPr>
                         <w:t xml:space="preserve"> if it is still needed.</w:t>
                       </w:r>
-                      <w:bookmarkStart w:id="1" w:name="_GoBack"/>
-                      <w:bookmarkEnd w:id="1"/>
+                    </w:p>
+                    <w:p>
+                      <w:pPr>
+                        <w:ind w:right="43"/>
+                        <w:rPr>
+                          <w:iCs/>
+                        </w:rPr>
+                      </w:pPr>
                     </w:p>
                   </w:txbxContent>
                 </v:textbox>
@@ -1248,30 +1480,10 @@
           </mc:Fallback>
         </mc:AlternateContent>
       </w:r>
-      <w:r>
-        <w:t>Description of enhancement of Algorithm</w:t>
-      </w:r>
-      <w:r>
-        <w:t xml:space="preserve"> </w:t>
-      </w:r>
-      <w:r>
-        <w:t>B</w:t>
-      </w:r>
-      <w:r>
-        <w:t>:</w:t>
-      </w:r>
-    </w:p>
-    <w:p>
-      <w:pPr>
-        <w:tabs>
-          <w:tab w:val="left" w:pos="6804"/>
-        </w:tabs>
-        <w:spacing w:after="0" w:line="240" w:lineRule="auto"/>
-      </w:pPr>
     </w:p>
     <w:sectPr>
       <w:pgSz w:w="11906" w:h="16838"/>
-      <w:pgMar w:top="1440" w:right="1440" w:bottom="1440" w:left="1440" w:header="708" w:footer="708" w:gutter="0"/>
+      <w:pgMar w:top="1134" w:right="1134" w:bottom="1134" w:left="1134" w:header="709" w:footer="709" w:gutter="0"/>
       <w:cols w:space="708"/>
       <w:docGrid w:linePitch="360"/>
     </w:sectPr>
@@ -1402,6 +1614,7 @@
     <w:lsdException w:name="HTML Sample" w:semiHidden="1" w:unhideWhenUsed="1"/>
     <w:lsdException w:name="HTML Typewriter" w:semiHidden="1" w:unhideWhenUsed="1"/>
     <w:lsdException w:name="HTML Variable" w:semiHidden="1" w:unhideWhenUsed="1"/>
+    <w:lsdException w:name="Normal Table" w:semiHidden="1" w:unhideWhenUsed="1"/>
     <w:lsdException w:name="annotation subject" w:semiHidden="1" w:unhideWhenUsed="1"/>
     <w:lsdException w:name="No List" w:semiHidden="1" w:unhideWhenUsed="1"/>
     <w:lsdException w:name="Outline List 1" w:semiHidden="1" w:unhideWhenUsed="1"/>
@@ -1444,8 +1657,11 @@
     <w:lsdException w:name="Table Contemporary" w:semiHidden="1" w:unhideWhenUsed="1"/>
     <w:lsdException w:name="Table Elegant" w:semiHidden="1" w:unhideWhenUsed="1"/>
     <w:lsdException w:name="Table Professional" w:semiHidden="1" w:unhideWhenUsed="1"/>
+    <w:lsdException w:name="Table Subtle 1" w:semiHidden="1" w:unhideWhenUsed="1"/>
     <w:lsdException w:name="Table Subtle 2" w:semiHidden="1" w:unhideWhenUsed="1"/>
     <w:lsdException w:name="Table Web 1" w:semiHidden="1" w:unhideWhenUsed="1"/>
+    <w:lsdException w:name="Table Web 2" w:semiHidden="1" w:unhideWhenUsed="1"/>
+    <w:lsdException w:name="Table Web 3" w:semiHidden="1" w:unhideWhenUsed="1"/>
     <w:lsdException w:name="Balloon Text" w:semiHidden="1" w:unhideWhenUsed="1"/>
     <w:lsdException w:name="Table Grid" w:uiPriority="39"/>
     <w:lsdException w:name="Table Theme" w:semiHidden="1" w:unhideWhenUsed="1"/>

</xml_diff>

<commit_message>
add enhanced SA algorithm
</commit_message>
<xml_diff>
--- a/qrgk42/AISearchProforma.docx
+++ b/qrgk42/AISearchProforma.docx
@@ -50,6 +50,17 @@
       <w:r>
         <w:t xml:space="preserve">A: </w:t>
       </w:r>
+      <w:r>
+        <w:t xml:space="preserve">Simulated </w:t>
+      </w:r>
+      <w:r>
+        <w:t>A</w:t>
+      </w:r>
+      <w:bookmarkStart w:id="0" w:name="_GoBack"/>
+      <w:bookmarkEnd w:id="0"/>
+      <w:r>
+        <w:t>nnealing</w:t>
+      </w:r>
     </w:p>
     <w:p>
       <w:pPr>
@@ -95,6 +106,26 @@
         <w:spacing w:after="0" w:line="240" w:lineRule="auto"/>
       </w:pPr>
       <w:r>
+        <w:t>Description of enhancement of Algorithm</w:t>
+      </w:r>
+      <w:r>
+        <w:t xml:space="preserve"> </w:t>
+      </w:r>
+      <w:r>
+        <w:t>A</w:t>
+      </w:r>
+      <w:r>
+        <w:t>:</w:t>
+      </w:r>
+    </w:p>
+    <w:p>
+      <w:pPr>
+        <w:tabs>
+          <w:tab w:val="left" w:pos="6804"/>
+        </w:tabs>
+        <w:spacing w:after="0" w:line="240" w:lineRule="auto"/>
+      </w:pPr>
+      <w:r>
         <w:rPr>
           <w:noProof/>
           <w:lang w:eastAsia="en-GB"/>
@@ -102,16 +133,16 @@
         <mc:AlternateContent>
           <mc:Choice Requires="wps">
             <w:drawing>
-              <wp:anchor distT="45720" distB="45720" distL="114300" distR="114300" simplePos="0" relativeHeight="251659264" behindDoc="0" locked="0" layoutInCell="1" allowOverlap="1" wp14:anchorId="3B37DB11" wp14:editId="3B37DB12">
+              <wp:anchor distT="45720" distB="45720" distL="114300" distR="114300" simplePos="0" relativeHeight="251659264" behindDoc="0" locked="0" layoutInCell="1" allowOverlap="1" wp14:anchorId="3B37DB11" wp14:editId="6A998E7E">
                 <wp:simplePos x="0" y="0"/>
                 <wp:positionH relativeFrom="margin">
                   <wp:align>right</wp:align>
                 </wp:positionH>
                 <wp:positionV relativeFrom="paragraph">
-                  <wp:posOffset>353060</wp:posOffset>
+                  <wp:posOffset>59690</wp:posOffset>
                 </wp:positionV>
-                <wp:extent cx="5711825" cy="3371850"/>
-                <wp:effectExtent l="0" t="0" r="22225" b="19050"/>
+                <wp:extent cx="5711825" cy="3493770"/>
+                <wp:effectExtent l="0" t="0" r="22225" b="11430"/>
                 <wp:wrapSquare wrapText="bothSides"/>
                 <wp:docPr id="217" name="Text Box 2"/>
                 <wp:cNvGraphicFramePr>
@@ -126,7 +157,7 @@
                       <wps:spPr bwMode="auto">
                         <a:xfrm>
                           <a:off x="0" y="0"/>
-                          <a:ext cx="5711825" cy="3371850"/>
+                          <a:ext cx="5711825" cy="3493770"/>
                         </a:xfrm>
                         <a:prstGeom prst="rect">
                           <a:avLst/>
@@ -149,62 +180,66 @@
                             <w:pPr>
                               <w:ind w:right="43"/>
                               <w:rPr>
-                                <w:i/>
+                                <w:iCs/>
                               </w:rPr>
                             </w:pPr>
                             <w:r>
                               <w:rPr>
-                                <w:i/>
-                              </w:rPr>
-                              <w:t>Describe the enhancements you have made to your algorithms in the two boxes. You can vary the sizes of these boxes but not the font</w:t>
-                            </w:r>
-                            <w:r>
-                              <w:rPr>
-                                <w:i/>
-                              </w:rPr>
-                              <w:t xml:space="preserve"> (Calabri)</w:t>
-                            </w:r>
-                            <w:r>
-                              <w:rPr>
-                                <w:i/>
-                              </w:rPr>
-                              <w:t xml:space="preserve">, font size </w:t>
-                            </w:r>
-                            <w:r>
-                              <w:rPr>
-                                <w:i/>
-                              </w:rPr>
-                              <w:t xml:space="preserve">(11) </w:t>
-                            </w:r>
-                            <w:r>
-                              <w:rPr>
-                                <w:i/>
-                              </w:rPr>
-                              <w:t>or paragraph properties</w:t>
-                            </w:r>
-                            <w:r>
-                              <w:rPr>
-                                <w:i/>
-                              </w:rPr>
-                              <w:t xml:space="preserve"> (single space)</w:t>
-                            </w:r>
-                            <w:r>
-                              <w:rPr>
-                                <w:i/>
-                              </w:rPr>
-                              <w:t>, and everything should fit onto one side of A4. You may include a commentary on the general success of your enhancements if you wish.</w:t>
-                            </w:r>
-                            <w:r>
-                              <w:rPr>
-                                <w:i/>
-                              </w:rPr>
-                              <w:t xml:space="preserve"> Save the final document as a pdf.</w:t>
-                            </w:r>
-                            <w:r>
-                              <w:rPr>
-                                <w:i/>
-                              </w:rPr>
-                              <w:t xml:space="preserve"> (YOU can delete these instructions.</w:t>
+                                <w:iCs/>
+                              </w:rPr>
+                              <w:t>The definition of a successor node has been improved between the algorithm versions. The basic SA algorithm creates successors by randomly swapping the locations of two cities in the tour, while the enhanced SA algorithm creates</w:t>
+                            </w:r>
+                            <w:r>
+                              <w:rPr>
+                                <w:iCs/>
+                              </w:rPr>
+                              <w:t xml:space="preserve"> successors by selecting a random slice of the list and reversing it. This improves tours by allowing low-cost sections within the slice to be preserved.</w:t>
+                            </w:r>
+                          </w:p>
+                          <w:p>
+                            <w:pPr>
+                              <w:ind w:right="43"/>
+                              <w:rPr>
+                                <w:iCs/>
+                              </w:rPr>
+                            </w:pPr>
+                            <w:r>
+                              <w:rPr>
+                                <w:iCs/>
+                              </w:rPr>
+                              <w:t xml:space="preserve">The enhanced version also </w:t>
+                            </w:r>
+                            <w:r>
+                              <w:rPr>
+                                <w:iCs/>
+                              </w:rPr>
+                              <w:t>runs</w:t>
+                            </w:r>
+                            <w:r>
+                              <w:rPr>
+                                <w:iCs/>
+                              </w:rPr>
+                              <w:t xml:space="preserve"> the SA algorithm multiple times, as the random choice of successor means that the same input can produce better or worse tours for consecutive runs on the same cityset. For good measure, a hill climbing algorithm has been added as an enhancement after the main SA algorithm. The optimal tour found </w:t>
+                            </w:r>
+                            <w:r>
+                              <w:rPr>
+                                <w:iCs/>
+                              </w:rPr>
+                              <w:t>is then chosen as the tour to use. For the tested citysets up to 200 cities, the hill-climbing part tends to be irrelevant, as the simulated annealing part will usually find a better tour. For citysets larger than 200, time constraints become more significant, so the number of SA iterations is vastly reduced and the hill-climbing part is more likely to find a better tour after the SA part finishes execution.</w:t>
+                            </w:r>
+                          </w:p>
+                          <w:p>
+                            <w:pPr>
+                              <w:ind w:right="43"/>
+                              <w:rPr>
+                                <w:iCs/>
+                              </w:rPr>
+                            </w:pPr>
+                            <w:r>
+                              <w:rPr>
+                                <w:iCs/>
+                              </w:rPr>
+                              <w:t>The enhanced SA algorithm uses a better temperature function. For the basic version, temperature decreases linearly with time; in the enhanced, it decreases exponentially. This allows the algorithm to start prioritising finding a maximum earlier without completely removing its ability to exit a non-optimal local maximum.</w:t>
                             </w:r>
                           </w:p>
                         </w:txbxContent>
@@ -230,69 +265,73 @@
                 <v:stroke joinstyle="miter"/>
                 <v:path gradientshapeok="t" o:connecttype="rect"/>
               </v:shapetype>
-              <v:shape id="Text Box 2" o:spid="_x0000_s1026" type="#_x0000_t202" style="position:absolute;margin-left:398.55pt;margin-top:27.8pt;width:449.75pt;height:265.5pt;z-index:251659264;visibility:visible;mso-wrap-style:square;mso-width-percent:0;mso-height-percent:0;mso-wrap-distance-left:9pt;mso-wrap-distance-top:3.6pt;mso-wrap-distance-right:9pt;mso-wrap-distance-bottom:3.6pt;mso-position-horizontal:right;mso-position-horizontal-relative:margin;mso-position-vertical:absolute;mso-position-vertical-relative:text;mso-width-percent:0;mso-height-percent:0;mso-width-relative:margin;mso-height-relative:margin;v-text-anchor:top" o:gfxdata="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">
+              <v:shape id="Text Box 2" o:spid="_x0000_s1026" type="#_x0000_t202" style="position:absolute;margin-left:398.55pt;margin-top:4.7pt;width:449.75pt;height:275.1pt;z-index:251659264;visibility:visible;mso-wrap-style:square;mso-width-percent:0;mso-height-percent:0;mso-wrap-distance-left:9pt;mso-wrap-distance-top:3.6pt;mso-wrap-distance-right:9pt;mso-wrap-distance-bottom:3.6pt;mso-position-horizontal:right;mso-position-horizontal-relative:margin;mso-position-vertical:absolute;mso-position-vertical-relative:text;mso-width-percent:0;mso-height-percent:0;mso-width-relative:margin;mso-height-relative:margin;v-text-anchor:top" o:gfxdata="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">
                 <v:textbox>
                   <w:txbxContent>
                     <w:p>
                       <w:pPr>
                         <w:ind w:right="43"/>
                         <w:rPr>
-                          <w:i/>
+                          <w:iCs/>
                         </w:rPr>
                       </w:pPr>
                       <w:r>
                         <w:rPr>
-                          <w:i/>
-                        </w:rPr>
-                        <w:t>Describe the enhancements you have made to your algorithms in the two boxes. You can vary the sizes of these boxes but not the font</w:t>
-                      </w:r>
-                      <w:r>
-                        <w:rPr>
-                          <w:i/>
-                        </w:rPr>
-                        <w:t xml:space="preserve"> (Calabri)</w:t>
-                      </w:r>
-                      <w:r>
-                        <w:rPr>
-                          <w:i/>
-                        </w:rPr>
-                        <w:t xml:space="preserve">, font size </w:t>
-                      </w:r>
-                      <w:r>
-                        <w:rPr>
-                          <w:i/>
-                        </w:rPr>
-                        <w:t xml:space="preserve">(11) </w:t>
-                      </w:r>
-                      <w:r>
-                        <w:rPr>
-                          <w:i/>
-                        </w:rPr>
-                        <w:t>or paragraph properties</w:t>
-                      </w:r>
-                      <w:r>
-                        <w:rPr>
-                          <w:i/>
-                        </w:rPr>
-                        <w:t xml:space="preserve"> (single space)</w:t>
-                      </w:r>
-                      <w:r>
-                        <w:rPr>
-                          <w:i/>
-                        </w:rPr>
-                        <w:t>, and everything should fit onto one side of A4. You may include a commentary on the general success of your enhancements if you wish.</w:t>
-                      </w:r>
-                      <w:r>
-                        <w:rPr>
-                          <w:i/>
-                        </w:rPr>
-                        <w:t xml:space="preserve"> Save the final document as a pdf.</w:t>
-                      </w:r>
-                      <w:r>
-                        <w:rPr>
-                          <w:i/>
-                        </w:rPr>
-                        <w:t xml:space="preserve"> (YOU can delete these instructions.</w:t>
+                          <w:iCs/>
+                        </w:rPr>
+                        <w:t>The definition of a successor node has been improved between the algorithm versions. The basic SA algorithm creates successors by randomly swapping the locations of two cities in the tour, while the enhanced SA algorithm creates</w:t>
+                      </w:r>
+                      <w:r>
+                        <w:rPr>
+                          <w:iCs/>
+                        </w:rPr>
+                        <w:t xml:space="preserve"> successors by selecting a random slice of the list and reversing it. This improves tours by allowing low-cost sections within the slice to be preserved.</w:t>
+                      </w:r>
+                    </w:p>
+                    <w:p>
+                      <w:pPr>
+                        <w:ind w:right="43"/>
+                        <w:rPr>
+                          <w:iCs/>
+                        </w:rPr>
+                      </w:pPr>
+                      <w:r>
+                        <w:rPr>
+                          <w:iCs/>
+                        </w:rPr>
+                        <w:t xml:space="preserve">The enhanced version also </w:t>
+                      </w:r>
+                      <w:r>
+                        <w:rPr>
+                          <w:iCs/>
+                        </w:rPr>
+                        <w:t>runs</w:t>
+                      </w:r>
+                      <w:r>
+                        <w:rPr>
+                          <w:iCs/>
+                        </w:rPr>
+                        <w:t xml:space="preserve"> the SA algorithm multiple times, as the random choice of successor means that the same input can produce better or worse tours for consecutive runs on the same cityset. For good measure, a hill climbing algorithm has been added as an enhancement after the main SA algorithm. The optimal tour found </w:t>
+                      </w:r>
+                      <w:r>
+                        <w:rPr>
+                          <w:iCs/>
+                        </w:rPr>
+                        <w:t>is then chosen as the tour to use. For the tested citysets up to 200 cities, the hill-climbing part tends to be irrelevant, as the simulated annealing part will usually find a better tour. For citysets larger than 200, time constraints become more significant, so the number of SA iterations is vastly reduced and the hill-climbing part is more likely to find a better tour after the SA part finishes execution.</w:t>
+                      </w:r>
+                    </w:p>
+                    <w:p>
+                      <w:pPr>
+                        <w:ind w:right="43"/>
+                        <w:rPr>
+                          <w:iCs/>
+                        </w:rPr>
+                      </w:pPr>
+                      <w:r>
+                        <w:rPr>
+                          <w:iCs/>
+                        </w:rPr>
+                        <w:t>The enhanced SA algorithm uses a better temperature function. For the basic version, temperature decreases linearly with time; in the enhanced, it decreases exponentially. This allows the algorithm to start prioritising finding a maximum earlier without completely removing its ability to exit a non-optimal local maximum.</w:t>
                       </w:r>
                     </w:p>
                   </w:txbxContent>
@@ -303,26 +342,6 @@
           </mc:Fallback>
         </mc:AlternateContent>
       </w:r>
-      <w:r>
-        <w:t>Description of enhancement of Algorithm</w:t>
-      </w:r>
-      <w:r>
-        <w:t xml:space="preserve"> </w:t>
-      </w:r>
-      <w:r>
-        <w:t>A</w:t>
-      </w:r>
-      <w:r>
-        <w:t>:</w:t>
-      </w:r>
-    </w:p>
-    <w:p>
-      <w:pPr>
-        <w:tabs>
-          <w:tab w:val="left" w:pos="6804"/>
-        </w:tabs>
-        <w:spacing w:after="0" w:line="240" w:lineRule="auto"/>
-      </w:pPr>
     </w:p>
     <w:p>
       <w:pPr>
@@ -439,8 +458,6 @@
                               </w:rPr>
                               <w:t xml:space="preserve"> alone</w:t>
                             </w:r>
-                            <w:bookmarkStart w:id="0" w:name="_GoBack"/>
-                            <w:bookmarkEnd w:id="0"/>
                             <w:r>
                               <w:rPr>
                                 <w:iCs/>
@@ -985,8 +1002,6 @@
                         </w:rPr>
                         <w:t xml:space="preserve"> alone</w:t>
                       </w:r>
-                      <w:bookmarkStart w:id="1" w:name="_GoBack"/>
-                      <w:bookmarkEnd w:id="1"/>
                       <w:r>
                         <w:rPr>
                           <w:iCs/>

</xml_diff>